<commit_message>
-Mise à jour du tableau de bord progression migration
</commit_message>
<xml_diff>
--- a/approche migration total/nouvel_approche_mig/rapports/Phase migration08102018.docx
+++ b/approche migration total/nouvel_approche_mig/rapports/Phase migration08102018.docx
@@ -146,6 +146,7 @@
         <w:tc>
           <w:tcPr>
             <w:tcW w:w="2762" w:type="dxa"/>
+            <w:shd w:val="clear" w:color="auto" w:fill="00B050"/>
           </w:tcPr>
           <w:p>
             <w:r>
@@ -156,6 +157,7 @@
         <w:tc>
           <w:tcPr>
             <w:tcW w:w="2598" w:type="dxa"/>
+            <w:shd w:val="clear" w:color="auto" w:fill="00B050"/>
           </w:tcPr>
           <w:p>
             <w:r>
@@ -166,6 +168,7 @@
         <w:tc>
           <w:tcPr>
             <w:tcW w:w="2017" w:type="dxa"/>
+            <w:shd w:val="clear" w:color="auto" w:fill="00B050"/>
           </w:tcPr>
           <w:p>
             <w:r>
@@ -176,14 +179,16 @@
         <w:tc>
           <w:tcPr>
             <w:tcW w:w="1911" w:type="dxa"/>
-          </w:tcPr>
-          <w:p/>
-        </w:tc>
-      </w:tr>
-      <w:tr>
-        <w:tc>
-          <w:tcPr>
-            <w:tcW w:w="2762" w:type="dxa"/>
+            <w:shd w:val="clear" w:color="auto" w:fill="00B050"/>
+          </w:tcPr>
+          <w:p/>
+        </w:tc>
+      </w:tr>
+      <w:tr>
+        <w:tc>
+          <w:tcPr>
+            <w:tcW w:w="2762" w:type="dxa"/>
+            <w:shd w:val="clear" w:color="auto" w:fill="00B050"/>
           </w:tcPr>
           <w:p>
             <w:r>
@@ -194,6 +199,7 @@
         <w:tc>
           <w:tcPr>
             <w:tcW w:w="2598" w:type="dxa"/>
+            <w:shd w:val="clear" w:color="auto" w:fill="00B050"/>
           </w:tcPr>
           <w:p>
             <w:r>
@@ -204,6 +210,7 @@
         <w:tc>
           <w:tcPr>
             <w:tcW w:w="2017" w:type="dxa"/>
+            <w:shd w:val="clear" w:color="auto" w:fill="00B050"/>
           </w:tcPr>
           <w:p>
             <w:r>
@@ -214,14 +221,16 @@
         <w:tc>
           <w:tcPr>
             <w:tcW w:w="1911" w:type="dxa"/>
-          </w:tcPr>
-          <w:p/>
-        </w:tc>
-      </w:tr>
-      <w:tr>
-        <w:tc>
-          <w:tcPr>
-            <w:tcW w:w="2762" w:type="dxa"/>
+            <w:shd w:val="clear" w:color="auto" w:fill="00B050"/>
+          </w:tcPr>
+          <w:p/>
+        </w:tc>
+      </w:tr>
+      <w:tr>
+        <w:tc>
+          <w:tcPr>
+            <w:tcW w:w="2762" w:type="dxa"/>
+            <w:shd w:val="clear" w:color="auto" w:fill="00B050"/>
           </w:tcPr>
           <w:p>
             <w:r>
@@ -232,6 +241,7 @@
         <w:tc>
           <w:tcPr>
             <w:tcW w:w="2598" w:type="dxa"/>
+            <w:shd w:val="clear" w:color="auto" w:fill="00B050"/>
           </w:tcPr>
           <w:p>
             <w:r>
@@ -242,6 +252,7 @@
         <w:tc>
           <w:tcPr>
             <w:tcW w:w="2017" w:type="dxa"/>
+            <w:shd w:val="clear" w:color="auto" w:fill="00B050"/>
           </w:tcPr>
           <w:p>
             <w:r>
@@ -252,14 +263,16 @@
         <w:tc>
           <w:tcPr>
             <w:tcW w:w="1911" w:type="dxa"/>
-          </w:tcPr>
-          <w:p/>
-        </w:tc>
-      </w:tr>
-      <w:tr>
-        <w:tc>
-          <w:tcPr>
-            <w:tcW w:w="2762" w:type="dxa"/>
+            <w:shd w:val="clear" w:color="auto" w:fill="00B050"/>
+          </w:tcPr>
+          <w:p/>
+        </w:tc>
+      </w:tr>
+      <w:tr>
+        <w:tc>
+          <w:tcPr>
+            <w:tcW w:w="2762" w:type="dxa"/>
+            <w:shd w:val="clear" w:color="auto" w:fill="00B0F0"/>
           </w:tcPr>
           <w:p>
             <w:r>
@@ -270,6 +283,7 @@
         <w:tc>
           <w:tcPr>
             <w:tcW w:w="2598" w:type="dxa"/>
+            <w:shd w:val="clear" w:color="auto" w:fill="00B0F0"/>
           </w:tcPr>
           <w:p>
             <w:r>
@@ -280,12 +294,14 @@
         <w:tc>
           <w:tcPr>
             <w:tcW w:w="2017" w:type="dxa"/>
-          </w:tcPr>
-          <w:p/>
-        </w:tc>
-        <w:tc>
-          <w:tcPr>
-            <w:tcW w:w="1911" w:type="dxa"/>
+            <w:shd w:val="clear" w:color="auto" w:fill="00B0F0"/>
+          </w:tcPr>
+          <w:p/>
+        </w:tc>
+        <w:tc>
+          <w:tcPr>
+            <w:tcW w:w="1911" w:type="dxa"/>
+            <w:shd w:val="clear" w:color="auto" w:fill="00B0F0"/>
           </w:tcPr>
           <w:p>
             <w:r>
@@ -298,6 +314,7 @@
         <w:tc>
           <w:tcPr>
             <w:tcW w:w="2762" w:type="dxa"/>
+            <w:shd w:val="clear" w:color="auto" w:fill="FF0000"/>
           </w:tcPr>
           <w:p>
             <w:r>
@@ -308,6 +325,7 @@
         <w:tc>
           <w:tcPr>
             <w:tcW w:w="2598" w:type="dxa"/>
+            <w:shd w:val="clear" w:color="auto" w:fill="FF0000"/>
           </w:tcPr>
           <w:p>
             <w:r>
@@ -318,12 +336,14 @@
         <w:tc>
           <w:tcPr>
             <w:tcW w:w="2017" w:type="dxa"/>
-          </w:tcPr>
-          <w:p/>
-        </w:tc>
-        <w:tc>
-          <w:tcPr>
-            <w:tcW w:w="1911" w:type="dxa"/>
+            <w:shd w:val="clear" w:color="auto" w:fill="FF0000"/>
+          </w:tcPr>
+          <w:p/>
+        </w:tc>
+        <w:tc>
+          <w:tcPr>
+            <w:tcW w:w="1911" w:type="dxa"/>
+            <w:shd w:val="clear" w:color="auto" w:fill="FF0000"/>
           </w:tcPr>
           <w:p>
             <w:r>
@@ -336,6 +356,7 @@
         <w:tc>
           <w:tcPr>
             <w:tcW w:w="2762" w:type="dxa"/>
+            <w:shd w:val="clear" w:color="auto" w:fill="FF0000"/>
           </w:tcPr>
           <w:p>
             <w:r>
@@ -346,6 +367,7 @@
         <w:tc>
           <w:tcPr>
             <w:tcW w:w="2598" w:type="dxa"/>
+            <w:shd w:val="clear" w:color="auto" w:fill="FF0000"/>
           </w:tcPr>
           <w:p>
             <w:r>
@@ -356,20 +378,23 @@
         <w:tc>
           <w:tcPr>
             <w:tcW w:w="2017" w:type="dxa"/>
-          </w:tcPr>
-          <w:p/>
-        </w:tc>
-        <w:tc>
-          <w:tcPr>
-            <w:tcW w:w="1911" w:type="dxa"/>
-          </w:tcPr>
-          <w:p/>
-        </w:tc>
-      </w:tr>
-      <w:tr>
-        <w:tc>
-          <w:tcPr>
-            <w:tcW w:w="2762" w:type="dxa"/>
+            <w:shd w:val="clear" w:color="auto" w:fill="FF0000"/>
+          </w:tcPr>
+          <w:p/>
+        </w:tc>
+        <w:tc>
+          <w:tcPr>
+            <w:tcW w:w="1911" w:type="dxa"/>
+            <w:shd w:val="clear" w:color="auto" w:fill="FF0000"/>
+          </w:tcPr>
+          <w:p/>
+        </w:tc>
+      </w:tr>
+      <w:tr>
+        <w:tc>
+          <w:tcPr>
+            <w:tcW w:w="2762" w:type="dxa"/>
+            <w:shd w:val="clear" w:color="auto" w:fill="FF0000"/>
           </w:tcPr>
           <w:p>
             <w:r>
@@ -380,6 +405,7 @@
         <w:tc>
           <w:tcPr>
             <w:tcW w:w="2598" w:type="dxa"/>
+            <w:shd w:val="clear" w:color="auto" w:fill="FF0000"/>
           </w:tcPr>
           <w:p>
             <w:r>
@@ -390,20 +416,23 @@
         <w:tc>
           <w:tcPr>
             <w:tcW w:w="2017" w:type="dxa"/>
-          </w:tcPr>
-          <w:p/>
-        </w:tc>
-        <w:tc>
-          <w:tcPr>
-            <w:tcW w:w="1911" w:type="dxa"/>
-          </w:tcPr>
-          <w:p/>
-        </w:tc>
-      </w:tr>
-      <w:tr>
-        <w:tc>
-          <w:tcPr>
-            <w:tcW w:w="2762" w:type="dxa"/>
+            <w:shd w:val="clear" w:color="auto" w:fill="FF0000"/>
+          </w:tcPr>
+          <w:p/>
+        </w:tc>
+        <w:tc>
+          <w:tcPr>
+            <w:tcW w:w="1911" w:type="dxa"/>
+            <w:shd w:val="clear" w:color="auto" w:fill="FF0000"/>
+          </w:tcPr>
+          <w:p/>
+        </w:tc>
+      </w:tr>
+      <w:tr>
+        <w:tc>
+          <w:tcPr>
+            <w:tcW w:w="2762" w:type="dxa"/>
+            <w:shd w:val="clear" w:color="auto" w:fill="00B0F0"/>
           </w:tcPr>
           <w:p>
             <w:r>
@@ -414,6 +443,7 @@
         <w:tc>
           <w:tcPr>
             <w:tcW w:w="2598" w:type="dxa"/>
+            <w:shd w:val="clear" w:color="auto" w:fill="00B0F0"/>
           </w:tcPr>
           <w:p>
             <w:r>
@@ -424,12 +454,14 @@
         <w:tc>
           <w:tcPr>
             <w:tcW w:w="2017" w:type="dxa"/>
-          </w:tcPr>
-          <w:p/>
-        </w:tc>
-        <w:tc>
-          <w:tcPr>
-            <w:tcW w:w="1911" w:type="dxa"/>
+            <w:shd w:val="clear" w:color="auto" w:fill="00B0F0"/>
+          </w:tcPr>
+          <w:p/>
+        </w:tc>
+        <w:tc>
+          <w:tcPr>
+            <w:tcW w:w="1911" w:type="dxa"/>
+            <w:shd w:val="clear" w:color="auto" w:fill="00B0F0"/>
           </w:tcPr>
           <w:p>
             <w:r>
@@ -442,6 +474,7 @@
         <w:tc>
           <w:tcPr>
             <w:tcW w:w="2762" w:type="dxa"/>
+            <w:shd w:val="clear" w:color="auto" w:fill="FF0000"/>
           </w:tcPr>
           <w:p>
             <w:r>
@@ -452,6 +485,7 @@
         <w:tc>
           <w:tcPr>
             <w:tcW w:w="2598" w:type="dxa"/>
+            <w:shd w:val="clear" w:color="auto" w:fill="FF0000"/>
           </w:tcPr>
           <w:p>
             <w:r>
@@ -462,12 +496,14 @@
         <w:tc>
           <w:tcPr>
             <w:tcW w:w="2017" w:type="dxa"/>
-          </w:tcPr>
-          <w:p/>
-        </w:tc>
-        <w:tc>
-          <w:tcPr>
-            <w:tcW w:w="1911" w:type="dxa"/>
+            <w:shd w:val="clear" w:color="auto" w:fill="FF0000"/>
+          </w:tcPr>
+          <w:p/>
+        </w:tc>
+        <w:tc>
+          <w:tcPr>
+            <w:tcW w:w="1911" w:type="dxa"/>
+            <w:shd w:val="clear" w:color="auto" w:fill="FF0000"/>
           </w:tcPr>
           <w:p>
             <w:r>
@@ -480,6 +516,7 @@
         <w:tc>
           <w:tcPr>
             <w:tcW w:w="2762" w:type="dxa"/>
+            <w:shd w:val="clear" w:color="auto" w:fill="FF0000"/>
           </w:tcPr>
           <w:p>
             <w:r>
@@ -493,6 +530,7 @@
         <w:tc>
           <w:tcPr>
             <w:tcW w:w="2598" w:type="dxa"/>
+            <w:shd w:val="clear" w:color="auto" w:fill="FF0000"/>
           </w:tcPr>
           <w:p>
             <w:r>
@@ -503,12 +541,14 @@
         <w:tc>
           <w:tcPr>
             <w:tcW w:w="2017" w:type="dxa"/>
-          </w:tcPr>
-          <w:p/>
-        </w:tc>
-        <w:tc>
-          <w:tcPr>
-            <w:tcW w:w="1911" w:type="dxa"/>
+            <w:shd w:val="clear" w:color="auto" w:fill="FF0000"/>
+          </w:tcPr>
+          <w:p/>
+        </w:tc>
+        <w:tc>
+          <w:tcPr>
+            <w:tcW w:w="1911" w:type="dxa"/>
+            <w:shd w:val="clear" w:color="auto" w:fill="FF0000"/>
           </w:tcPr>
           <w:p>
             <w:r>
@@ -527,6 +567,7 @@
         <w:tc>
           <w:tcPr>
             <w:tcW w:w="2762" w:type="dxa"/>
+            <w:shd w:val="clear" w:color="auto" w:fill="FF0000"/>
           </w:tcPr>
           <w:p>
             <w:r>
@@ -537,6 +578,7 @@
         <w:tc>
           <w:tcPr>
             <w:tcW w:w="2598" w:type="dxa"/>
+            <w:shd w:val="clear" w:color="auto" w:fill="FF0000"/>
           </w:tcPr>
           <w:p>
             <w:r>
@@ -547,12 +589,14 @@
         <w:tc>
           <w:tcPr>
             <w:tcW w:w="2017" w:type="dxa"/>
-          </w:tcPr>
-          <w:p/>
-        </w:tc>
-        <w:tc>
-          <w:tcPr>
-            <w:tcW w:w="1911" w:type="dxa"/>
+            <w:shd w:val="clear" w:color="auto" w:fill="FF0000"/>
+          </w:tcPr>
+          <w:p/>
+        </w:tc>
+        <w:tc>
+          <w:tcPr>
+            <w:tcW w:w="1911" w:type="dxa"/>
+            <w:shd w:val="clear" w:color="auto" w:fill="FF0000"/>
           </w:tcPr>
           <w:p>
             <w:r>
@@ -571,6 +615,7 @@
         <w:tc>
           <w:tcPr>
             <w:tcW w:w="2762" w:type="dxa"/>
+            <w:shd w:val="clear" w:color="auto" w:fill="FF0000"/>
           </w:tcPr>
           <w:p>
             <w:r>
@@ -581,6 +626,7 @@
         <w:tc>
           <w:tcPr>
             <w:tcW w:w="2598" w:type="dxa"/>
+            <w:shd w:val="clear" w:color="auto" w:fill="FF0000"/>
           </w:tcPr>
           <w:p>
             <w:r>
@@ -591,20 +637,23 @@
         <w:tc>
           <w:tcPr>
             <w:tcW w:w="2017" w:type="dxa"/>
-          </w:tcPr>
-          <w:p/>
-        </w:tc>
-        <w:tc>
-          <w:tcPr>
-            <w:tcW w:w="1911" w:type="dxa"/>
-          </w:tcPr>
-          <w:p/>
-        </w:tc>
-      </w:tr>
-      <w:tr>
-        <w:tc>
-          <w:tcPr>
-            <w:tcW w:w="2762" w:type="dxa"/>
+            <w:shd w:val="clear" w:color="auto" w:fill="FF0000"/>
+          </w:tcPr>
+          <w:p/>
+        </w:tc>
+        <w:tc>
+          <w:tcPr>
+            <w:tcW w:w="1911" w:type="dxa"/>
+            <w:shd w:val="clear" w:color="auto" w:fill="FF0000"/>
+          </w:tcPr>
+          <w:p/>
+        </w:tc>
+      </w:tr>
+      <w:tr>
+        <w:tc>
+          <w:tcPr>
+            <w:tcW w:w="2762" w:type="dxa"/>
+            <w:shd w:val="clear" w:color="auto" w:fill="FF0000"/>
           </w:tcPr>
           <w:p>
             <w:r>
@@ -616,6 +665,7 @@
         <w:tc>
           <w:tcPr>
             <w:tcW w:w="2598" w:type="dxa"/>
+            <w:shd w:val="clear" w:color="auto" w:fill="FF0000"/>
           </w:tcPr>
           <w:p>
             <w:r>
@@ -626,20 +676,23 @@
         <w:tc>
           <w:tcPr>
             <w:tcW w:w="2017" w:type="dxa"/>
-          </w:tcPr>
-          <w:p/>
-        </w:tc>
-        <w:tc>
-          <w:tcPr>
-            <w:tcW w:w="1911" w:type="dxa"/>
-          </w:tcPr>
-          <w:p/>
-        </w:tc>
-      </w:tr>
-      <w:tr>
-        <w:tc>
-          <w:tcPr>
-            <w:tcW w:w="2762" w:type="dxa"/>
+            <w:shd w:val="clear" w:color="auto" w:fill="FF0000"/>
+          </w:tcPr>
+          <w:p/>
+        </w:tc>
+        <w:tc>
+          <w:tcPr>
+            <w:tcW w:w="1911" w:type="dxa"/>
+            <w:shd w:val="clear" w:color="auto" w:fill="FF0000"/>
+          </w:tcPr>
+          <w:p/>
+        </w:tc>
+      </w:tr>
+      <w:tr>
+        <w:tc>
+          <w:tcPr>
+            <w:tcW w:w="2762" w:type="dxa"/>
+            <w:shd w:val="clear" w:color="auto" w:fill="00B050"/>
           </w:tcPr>
           <w:p>
             <w:r>
@@ -650,6 +703,7 @@
         <w:tc>
           <w:tcPr>
             <w:tcW w:w="2598" w:type="dxa"/>
+            <w:shd w:val="clear" w:color="auto" w:fill="00B050"/>
           </w:tcPr>
           <w:p>
             <w:r>
@@ -660,6 +714,7 @@
         <w:tc>
           <w:tcPr>
             <w:tcW w:w="2017" w:type="dxa"/>
+            <w:shd w:val="clear" w:color="auto" w:fill="00B050"/>
           </w:tcPr>
           <w:p>
             <w:r>
@@ -670,14 +725,16 @@
         <w:tc>
           <w:tcPr>
             <w:tcW w:w="1911" w:type="dxa"/>
-          </w:tcPr>
-          <w:p/>
-        </w:tc>
-      </w:tr>
-      <w:tr>
-        <w:tc>
-          <w:tcPr>
-            <w:tcW w:w="2762" w:type="dxa"/>
+            <w:shd w:val="clear" w:color="auto" w:fill="00B050"/>
+          </w:tcPr>
+          <w:p/>
+        </w:tc>
+      </w:tr>
+      <w:tr>
+        <w:tc>
+          <w:tcPr>
+            <w:tcW w:w="2762" w:type="dxa"/>
+            <w:shd w:val="clear" w:color="auto" w:fill="00B050"/>
           </w:tcPr>
           <w:p>
             <w:r>
@@ -688,6 +745,7 @@
         <w:tc>
           <w:tcPr>
             <w:tcW w:w="2598" w:type="dxa"/>
+            <w:shd w:val="clear" w:color="auto" w:fill="00B050"/>
           </w:tcPr>
           <w:p>
             <w:r>
@@ -698,6 +756,7 @@
         <w:tc>
           <w:tcPr>
             <w:tcW w:w="2017" w:type="dxa"/>
+            <w:shd w:val="clear" w:color="auto" w:fill="00B050"/>
           </w:tcPr>
           <w:p>
             <w:r>
@@ -708,14 +767,16 @@
         <w:tc>
           <w:tcPr>
             <w:tcW w:w="1911" w:type="dxa"/>
-          </w:tcPr>
-          <w:p/>
-        </w:tc>
-      </w:tr>
-      <w:tr>
-        <w:tc>
-          <w:tcPr>
-            <w:tcW w:w="2762" w:type="dxa"/>
+            <w:shd w:val="clear" w:color="auto" w:fill="00B050"/>
+          </w:tcPr>
+          <w:p/>
+        </w:tc>
+      </w:tr>
+      <w:tr>
+        <w:tc>
+          <w:tcPr>
+            <w:tcW w:w="2762" w:type="dxa"/>
+            <w:shd w:val="clear" w:color="auto" w:fill="FF0000"/>
           </w:tcPr>
           <w:p>
             <w:r>
@@ -726,6 +787,7 @@
         <w:tc>
           <w:tcPr>
             <w:tcW w:w="2598" w:type="dxa"/>
+            <w:shd w:val="clear" w:color="auto" w:fill="FF0000"/>
           </w:tcPr>
           <w:p>
             <w:r>
@@ -736,20 +798,23 @@
         <w:tc>
           <w:tcPr>
             <w:tcW w:w="2017" w:type="dxa"/>
-          </w:tcPr>
-          <w:p/>
-        </w:tc>
-        <w:tc>
-          <w:tcPr>
-            <w:tcW w:w="1911" w:type="dxa"/>
-          </w:tcPr>
-          <w:p/>
-        </w:tc>
-      </w:tr>
-      <w:tr>
-        <w:tc>
-          <w:tcPr>
-            <w:tcW w:w="2762" w:type="dxa"/>
+            <w:shd w:val="clear" w:color="auto" w:fill="FF0000"/>
+          </w:tcPr>
+          <w:p/>
+        </w:tc>
+        <w:tc>
+          <w:tcPr>
+            <w:tcW w:w="1911" w:type="dxa"/>
+            <w:shd w:val="clear" w:color="auto" w:fill="FF0000"/>
+          </w:tcPr>
+          <w:p/>
+        </w:tc>
+      </w:tr>
+      <w:tr>
+        <w:tc>
+          <w:tcPr>
+            <w:tcW w:w="2762" w:type="dxa"/>
+            <w:shd w:val="clear" w:color="auto" w:fill="FF0000"/>
           </w:tcPr>
           <w:p>
             <w:r>
@@ -761,6 +826,7 @@
         <w:tc>
           <w:tcPr>
             <w:tcW w:w="2598" w:type="dxa"/>
+            <w:shd w:val="clear" w:color="auto" w:fill="FF0000"/>
           </w:tcPr>
           <w:p>
             <w:r>
@@ -771,20 +837,23 @@
         <w:tc>
           <w:tcPr>
             <w:tcW w:w="2017" w:type="dxa"/>
-          </w:tcPr>
-          <w:p/>
-        </w:tc>
-        <w:tc>
-          <w:tcPr>
-            <w:tcW w:w="1911" w:type="dxa"/>
-          </w:tcPr>
-          <w:p/>
-        </w:tc>
-      </w:tr>
-      <w:tr>
-        <w:tc>
-          <w:tcPr>
-            <w:tcW w:w="2762" w:type="dxa"/>
+            <w:shd w:val="clear" w:color="auto" w:fill="FF0000"/>
+          </w:tcPr>
+          <w:p/>
+        </w:tc>
+        <w:tc>
+          <w:tcPr>
+            <w:tcW w:w="1911" w:type="dxa"/>
+            <w:shd w:val="clear" w:color="auto" w:fill="FF0000"/>
+          </w:tcPr>
+          <w:p/>
+        </w:tc>
+      </w:tr>
+      <w:tr>
+        <w:tc>
+          <w:tcPr>
+            <w:tcW w:w="2762" w:type="dxa"/>
+            <w:shd w:val="clear" w:color="auto" w:fill="FF0000"/>
           </w:tcPr>
           <w:p>
             <w:r>
@@ -795,6 +864,7 @@
         <w:tc>
           <w:tcPr>
             <w:tcW w:w="2598" w:type="dxa"/>
+            <w:shd w:val="clear" w:color="auto" w:fill="FF0000"/>
           </w:tcPr>
           <w:p>
             <w:r>
@@ -805,20 +875,23 @@
         <w:tc>
           <w:tcPr>
             <w:tcW w:w="2017" w:type="dxa"/>
-          </w:tcPr>
-          <w:p/>
-        </w:tc>
-        <w:tc>
-          <w:tcPr>
-            <w:tcW w:w="1911" w:type="dxa"/>
-          </w:tcPr>
-          <w:p/>
-        </w:tc>
-      </w:tr>
-      <w:tr>
-        <w:tc>
-          <w:tcPr>
-            <w:tcW w:w="2762" w:type="dxa"/>
+            <w:shd w:val="clear" w:color="auto" w:fill="FF0000"/>
+          </w:tcPr>
+          <w:p/>
+        </w:tc>
+        <w:tc>
+          <w:tcPr>
+            <w:tcW w:w="1911" w:type="dxa"/>
+            <w:shd w:val="clear" w:color="auto" w:fill="FF0000"/>
+          </w:tcPr>
+          <w:p/>
+        </w:tc>
+      </w:tr>
+      <w:tr>
+        <w:tc>
+          <w:tcPr>
+            <w:tcW w:w="2762" w:type="dxa"/>
+            <w:shd w:val="clear" w:color="auto" w:fill="FF0000"/>
           </w:tcPr>
           <w:p>
             <w:r>
@@ -829,6 +902,7 @@
         <w:tc>
           <w:tcPr>
             <w:tcW w:w="2598" w:type="dxa"/>
+            <w:shd w:val="clear" w:color="auto" w:fill="FF0000"/>
           </w:tcPr>
           <w:p>
             <w:r>
@@ -839,20 +913,23 @@
         <w:tc>
           <w:tcPr>
             <w:tcW w:w="2017" w:type="dxa"/>
-          </w:tcPr>
-          <w:p/>
-        </w:tc>
-        <w:tc>
-          <w:tcPr>
-            <w:tcW w:w="1911" w:type="dxa"/>
-          </w:tcPr>
-          <w:p/>
-        </w:tc>
-      </w:tr>
-      <w:tr>
-        <w:tc>
-          <w:tcPr>
-            <w:tcW w:w="2762" w:type="dxa"/>
+            <w:shd w:val="clear" w:color="auto" w:fill="FF0000"/>
+          </w:tcPr>
+          <w:p/>
+        </w:tc>
+        <w:tc>
+          <w:tcPr>
+            <w:tcW w:w="1911" w:type="dxa"/>
+            <w:shd w:val="clear" w:color="auto" w:fill="FF0000"/>
+          </w:tcPr>
+          <w:p/>
+        </w:tc>
+      </w:tr>
+      <w:tr>
+        <w:tc>
+          <w:tcPr>
+            <w:tcW w:w="2762" w:type="dxa"/>
+            <w:shd w:val="clear" w:color="auto" w:fill="FF0000"/>
           </w:tcPr>
           <w:p>
             <w:r>
@@ -863,6 +940,7 @@
         <w:tc>
           <w:tcPr>
             <w:tcW w:w="2598" w:type="dxa"/>
+            <w:shd w:val="clear" w:color="auto" w:fill="FF0000"/>
           </w:tcPr>
           <w:p>
             <w:r>
@@ -873,12 +951,14 @@
         <w:tc>
           <w:tcPr>
             <w:tcW w:w="2017" w:type="dxa"/>
-          </w:tcPr>
-          <w:p/>
-        </w:tc>
-        <w:tc>
-          <w:tcPr>
-            <w:tcW w:w="1911" w:type="dxa"/>
+            <w:shd w:val="clear" w:color="auto" w:fill="FF0000"/>
+          </w:tcPr>
+          <w:p/>
+        </w:tc>
+        <w:tc>
+          <w:tcPr>
+            <w:tcW w:w="1911" w:type="dxa"/>
+            <w:shd w:val="clear" w:color="auto" w:fill="FF0000"/>
           </w:tcPr>
           <w:p/>
         </w:tc>

</xml_diff>